<commit_message>
added info to index
</commit_message>
<xml_diff>
--- a/syllabus.docx
+++ b/syllabus.docx
@@ -33,7 +33,7 @@
         <w:pStyle w:val="BodyText"/>
       </w:pPr>
       <w:r>
-        <w:t xml:space="preserve">Syllabus version: 02:36 PM, 10 January, 2018</w:t>
+        <w:t xml:space="preserve">Syllabus version: 03:12 PM, 10 January, 2018</w:t>
       </w:r>
     </w:p>
     <w:p>
@@ -2152,7 +2152,7 @@
 <file path=word/numbering.xml><?xml version="1.0" encoding="utf-8"?>
 <w:numbering xmlns:w="http://schemas.openxmlformats.org/wordprocessingml/2006/main">
   <w:abstractNum w:abstractNumId="990">
-    <w:nsid w:val="c5f495b6"/>
+    <w:nsid w:val="c490f74e"/>
     <w:multiLevelType w:val="multilevel"/>
     <w:lvl w:ilvl="0">
       <w:numFmt w:val="bullet"/>
@@ -2255,7 +2255,7 @@
     </w:lvl>
   </w:abstractNum>
   <w:abstractNum w:abstractNumId="991">
-    <w:nsid w:val="b1527191"/>
+    <w:nsid w:val="4feeef60"/>
     <w:multiLevelType w:val="multilevel"/>
     <w:lvl w:ilvl="0">
       <w:numFmt w:val="bullet"/>

</xml_diff>

<commit_message>
updated link to exercise
</commit_message>
<xml_diff>
--- a/syllabus.docx
+++ b/syllabus.docx
@@ -53,7 +53,7 @@
         <w:pStyle w:val="BodyText"/>
       </w:pPr>
       <w:r>
-        <w:t xml:space="preserve">Syllabus version: 10:29 AM, 30 January, 2018</w:t>
+        <w:t xml:space="preserve">Syllabus version: 09:35 AM, 07 February, 2018</w:t>
       </w:r>
     </w:p>
     <w:p>
@@ -2211,7 +2211,7 @@
     </w:lvl>
   </w:abstractNum>
   <w:abstractNum w:abstractNumId="990">
-    <w:nsid w:val="342527d4"/>
+    <w:nsid w:val="9163c4a8"/>
     <w:multiLevelType w:val="multilevel"/>
     <w:lvl w:ilvl="0">
       <w:numFmt w:val="bullet"/>
@@ -2314,7 +2314,7 @@
     </w:lvl>
   </w:abstractNum>
   <w:abstractNum w:abstractNumId="991">
-    <w:nsid w:val="1f8303af"/>
+    <w:nsid w:val="7cc1a083"/>
     <w:multiLevelType w:val="multilevel"/>
     <w:lvl w:ilvl="0">
       <w:numFmt w:val="bullet"/>

</xml_diff>

<commit_message>
included info on exercise
</commit_message>
<xml_diff>
--- a/syllabus.docx
+++ b/syllabus.docx
@@ -53,7 +53,7 @@
         <w:pStyle w:val="BodyText"/>
       </w:pPr>
       <w:r>
-        <w:t xml:space="preserve">Syllabus version: 05:11 PM, 12 February, 2018</w:t>
+        <w:t xml:space="preserve">Syllabus version: 05:13 PM, 12 February, 2018</w:t>
       </w:r>
     </w:p>
     <w:p>
@@ -1435,6 +1435,29 @@
       <w:pPr>
         <w:pStyle w:val="Compact"/>
         <w:numPr>
+          <w:numId w:val="1015"/>
+          <w:ilvl w:val="1"/>
+        </w:numPr>
+      </w:pPr>
+      <w:r>
+        <w:t xml:space="preserve">Exercise:</w:t>
+      </w:r>
+      <w:r>
+        <w:t xml:space="preserve"> </w:t>
+      </w:r>
+      <w:hyperlink r:id="rId68">
+        <w:r>
+          <w:rPr>
+            <w:rStyle w:val="Hyperlink"/>
+          </w:rPr>
+          <w:t xml:space="preserve">https://github.com/bomeara/phylometh_discrete</w:t>
+        </w:r>
+      </w:hyperlink>
+    </w:p>
+    <w:p>
+      <w:pPr>
+        <w:pStyle w:val="Compact"/>
+        <w:numPr>
           <w:numId w:val="1004"/>
           <w:ilvl w:val="0"/>
         </w:numPr>
@@ -1481,7 +1504,7 @@
       <w:r>
         <w:t xml:space="preserve"> </w:t>
       </w:r>
-      <w:hyperlink r:id="rId68">
+      <w:hyperlink r:id="rId69">
         <w:r>
           <w:rPr>
             <w:rStyle w:val="Hyperlink"/>
@@ -1510,7 +1533,7 @@
           <w:ilvl w:val="2"/>
         </w:numPr>
       </w:pPr>
-      <w:hyperlink r:id="rId69">
+      <w:hyperlink r:id="rId70">
         <w:r>
           <w:rPr>
             <w:rStyle w:val="Hyperlink"/>
@@ -1530,7 +1553,7 @@
           <w:ilvl w:val="2"/>
         </w:numPr>
       </w:pPr>
-      <w:hyperlink r:id="rId70">
+      <w:hyperlink r:id="rId71">
         <w:r>
           <w:rPr>
             <w:rStyle w:val="Hyperlink"/>
@@ -1570,7 +1593,7 @@
           <w:ilvl w:val="2"/>
         </w:numPr>
       </w:pPr>
-      <w:hyperlink r:id="rId71">
+      <w:hyperlink r:id="rId72">
         <w:r>
           <w:rPr>
             <w:rStyle w:val="Hyperlink"/>
@@ -1635,7 +1658,7 @@
           <w:ilvl w:val="2"/>
         </w:numPr>
       </w:pPr>
-      <w:hyperlink r:id="rId72">
+      <w:hyperlink r:id="rId73">
         <w:r>
           <w:rPr>
             <w:rStyle w:val="Hyperlink"/>
@@ -1655,7 +1678,7 @@
           <w:ilvl w:val="2"/>
         </w:numPr>
       </w:pPr>
-      <w:hyperlink r:id="rId73">
+      <w:hyperlink r:id="rId74">
         <w:r>
           <w:rPr>
             <w:rStyle w:val="Hyperlink"/>
@@ -1675,7 +1698,7 @@
           <w:ilvl w:val="2"/>
         </w:numPr>
       </w:pPr>
-      <w:hyperlink r:id="rId74">
+      <w:hyperlink r:id="rId75">
         <w:r>
           <w:rPr>
             <w:rStyle w:val="Hyperlink"/>
@@ -1731,7 +1754,7 @@
           <w:ilvl w:val="2"/>
         </w:numPr>
       </w:pPr>
-      <w:hyperlink r:id="rId75">
+      <w:hyperlink r:id="rId76">
         <w:r>
           <w:rPr>
             <w:rStyle w:val="Hyperlink"/>
@@ -1748,7 +1771,7 @@
           <w:ilvl w:val="2"/>
         </w:numPr>
       </w:pPr>
-      <w:hyperlink r:id="rId76">
+      <w:hyperlink r:id="rId77">
         <w:r>
           <w:rPr>
             <w:rStyle w:val="Hyperlink"/>
@@ -1765,7 +1788,7 @@
           <w:ilvl w:val="2"/>
         </w:numPr>
       </w:pPr>
-      <w:hyperlink r:id="rId77">
+      <w:hyperlink r:id="rId78">
         <w:r>
           <w:rPr>
             <w:rStyle w:val="Hyperlink"/>
@@ -1818,7 +1841,7 @@
           <w:ilvl w:val="2"/>
         </w:numPr>
       </w:pPr>
-      <w:hyperlink r:id="rId78">
+      <w:hyperlink r:id="rId79">
         <w:r>
           <w:rPr>
             <w:rStyle w:val="Hyperlink"/>
@@ -1838,7 +1861,7 @@
           <w:ilvl w:val="2"/>
         </w:numPr>
       </w:pPr>
-      <w:hyperlink r:id="rId79">
+      <w:hyperlink r:id="rId80">
         <w:r>
           <w:rPr>
             <w:rStyle w:val="Hyperlink"/>
@@ -1858,7 +1881,7 @@
           <w:ilvl w:val="2"/>
         </w:numPr>
       </w:pPr>
-      <w:hyperlink r:id="rId74">
+      <w:hyperlink r:id="rId75">
         <w:r>
           <w:rPr>
             <w:rStyle w:val="Hyperlink"/>
@@ -1878,7 +1901,7 @@
           <w:ilvl w:val="2"/>
         </w:numPr>
       </w:pPr>
-      <w:hyperlink r:id="rId80">
+      <w:hyperlink r:id="rId81">
         <w:r>
           <w:rPr>
             <w:rStyle w:val="Hyperlink"/>
@@ -2046,7 +2069,7 @@
       <w:r>
         <w:t xml:space="preserve"> </w:t>
       </w:r>
-      <w:hyperlink r:id="rId81">
+      <w:hyperlink r:id="rId82">
         <w:r>
           <w:rPr>
             <w:rStyle w:val="Hyperlink"/>
@@ -2211,7 +2234,7 @@
     </w:lvl>
   </w:abstractNum>
   <w:abstractNum w:abstractNumId="990">
-    <w:nsid w:val="75ee6aca"/>
+    <w:nsid w:val="a3002ff0"/>
     <w:multiLevelType w:val="multilevel"/>
     <w:lvl w:ilvl="0">
       <w:numFmt w:val="bullet"/>
@@ -2314,7 +2337,7 @@
     </w:lvl>
   </w:abstractNum>
   <w:abstractNum w:abstractNumId="991">
-    <w:nsid w:val="e14c464f"/>
+    <w:nsid w:val="8e5e0bca"/>
     <w:multiLevelType w:val="multilevel"/>
     <w:lvl w:ilvl="0">
       <w:numFmt w:val="bullet"/>

</xml_diff>

<commit_message>
Moving everything to one repo
</commit_message>
<xml_diff>
--- a/syllabus.docx
+++ b/syllabus.docx
@@ -53,7 +53,7 @@
         <w:pStyle w:val="BodyText"/>
       </w:pPr>
       <w:r>
-        <w:t xml:space="preserve">Syllabus version: 01:55 PM, 09 January, 2019</w:t>
+        <w:t xml:space="preserve">Syllabus version: 04:27 PM, 09 January, 2019</w:t>
       </w:r>
     </w:p>
     <w:p>
@@ -446,7 +446,7 @@
         </w:numPr>
       </w:pPr>
       <w:r>
-        <w:t xml:space="preserve">Instructions:</w:t>
+        <w:t xml:space="preserve">Instructions &amp; exercise:</w:t>
       </w:r>
       <w:r>
         <w:t xml:space="preserve"> </w:t>
@@ -456,7 +456,7 @@
           <w:rPr>
             <w:rStyle w:val="Hyperlink"/>
           </w:rPr>
-          <w:t xml:space="preserve">http://rpubs.com/bomeara/phylomethsoftwareinstall</w:t>
+          <w:t xml:space="preserve">Getting Started</w:t>
         </w:r>
       </w:hyperlink>
     </w:p>
@@ -469,35 +469,12 @@
         </w:numPr>
       </w:pPr>
       <w:r>
-        <w:t xml:space="preserve">Exercise:</w:t>
+        <w:t xml:space="preserve">One way to do the exercise is to fork the</w:t>
       </w:r>
       <w:r>
         <w:t xml:space="preserve"> </w:t>
       </w:r>
       <w:hyperlink r:id="rId35">
-        <w:r>
-          <w:rPr>
-            <w:rStyle w:val="Hyperlink"/>
-          </w:rPr>
-          <w:t xml:space="preserve">Getting Started</w:t>
-        </w:r>
-      </w:hyperlink>
-    </w:p>
-    <w:p>
-      <w:pPr>
-        <w:pStyle w:val="Compact"/>
-        <w:numPr>
-          <w:numId w:val="1004"/>
-          <w:ilvl w:val="1"/>
-        </w:numPr>
-      </w:pPr>
-      <w:r>
-        <w:t xml:space="preserve">One way to do the exercise is to fork the</w:t>
-      </w:r>
-      <w:r>
-        <w:t xml:space="preserve"> </w:t>
-      </w:r>
-      <w:hyperlink r:id="rId36">
         <w:r>
           <w:rPr>
             <w:rStyle w:val="Hyperlink"/>
@@ -559,71 +536,71 @@
       <w:r>
         <w:t xml:space="preserve"> </w:t>
       </w:r>
+      <w:hyperlink r:id="rId36">
+        <w:r>
+          <w:rPr>
+            <w:rStyle w:val="Hyperlink"/>
+          </w:rPr>
+          <w:t xml:space="preserve">Chapter 3</w:t>
+        </w:r>
+      </w:hyperlink>
+      <w:r>
+        <w:t xml:space="preserve"> </w:t>
+      </w:r>
+      <w:r>
+        <w:t xml:space="preserve">of the textbook.</w:t>
+      </w:r>
+    </w:p>
+    <w:p>
+      <w:pPr>
+        <w:pStyle w:val="Compact"/>
+        <w:numPr>
+          <w:numId w:val="1005"/>
+          <w:ilvl w:val="1"/>
+        </w:numPr>
+      </w:pPr>
+      <w:r>
+        <w:t xml:space="preserve">Videos: See videos in this</w:t>
+      </w:r>
+      <w:r>
+        <w:t xml:space="preserve"> </w:t>
+      </w:r>
       <w:hyperlink r:id="rId37">
         <w:r>
           <w:rPr>
             <w:rStyle w:val="Hyperlink"/>
           </w:rPr>
-          <w:t xml:space="preserve">Chapter 3</w:t>
-        </w:r>
-      </w:hyperlink>
+          <w:t xml:space="preserve">playlist</w:t>
+        </w:r>
+      </w:hyperlink>
+    </w:p>
+    <w:p>
+      <w:pPr>
+        <w:pStyle w:val="Compact"/>
+        <w:numPr>
+          <w:numId w:val="1005"/>
+          <w:ilvl w:val="1"/>
+        </w:numPr>
+      </w:pPr>
+      <w:r>
+        <w:t xml:space="preserve">Items: Sequences, trees, name resolution, alignment</w:t>
+      </w:r>
+    </w:p>
+    <w:p>
+      <w:pPr>
+        <w:pStyle w:val="Compact"/>
+        <w:numPr>
+          <w:numId w:val="1005"/>
+          <w:ilvl w:val="1"/>
+        </w:numPr>
+      </w:pPr>
+      <w:r>
+        <w:t xml:space="preserve">Exercise: Getting trees:</w:t>
+      </w:r>
       <w:r>
         <w:t xml:space="preserve"> </w:t>
       </w:r>
-      <w:r>
-        <w:t xml:space="preserve">of the textbook.</w:t>
-      </w:r>
-    </w:p>
-    <w:p>
-      <w:pPr>
-        <w:pStyle w:val="Compact"/>
-        <w:numPr>
-          <w:numId w:val="1005"/>
-          <w:ilvl w:val="1"/>
-        </w:numPr>
-      </w:pPr>
-      <w:r>
-        <w:t xml:space="preserve">Videos: See videos in this</w:t>
-      </w:r>
-      <w:r>
-        <w:t xml:space="preserve"> </w:t>
-      </w:r>
       <w:hyperlink r:id="rId38">
-        <w:r>
-          <w:rPr>
-            <w:rStyle w:val="Hyperlink"/>
-          </w:rPr>
-          <w:t xml:space="preserve">playlist</w:t>
-        </w:r>
-      </w:hyperlink>
-    </w:p>
-    <w:p>
-      <w:pPr>
-        <w:pStyle w:val="Compact"/>
-        <w:numPr>
-          <w:numId w:val="1005"/>
-          <w:ilvl w:val="1"/>
-        </w:numPr>
-      </w:pPr>
-      <w:r>
-        <w:t xml:space="preserve">Items: Sequences, trees, name resolution, alignment</w:t>
-      </w:r>
-    </w:p>
-    <w:p>
-      <w:pPr>
-        <w:pStyle w:val="Compact"/>
-        <w:numPr>
-          <w:numId w:val="1005"/>
-          <w:ilvl w:val="1"/>
-        </w:numPr>
-      </w:pPr>
-      <w:r>
-        <w:t xml:space="preserve">Exercise: Getting trees:</w:t>
-      </w:r>
-      <w:r>
-        <w:t xml:space="preserve"> </w:t>
-      </w:r>
-      <w:hyperlink r:id="rId39">
         <w:r>
           <w:rPr>
             <w:rStyle w:val="Hyperlink"/>
@@ -682,12 +659,26 @@
       <w:r>
         <w:t xml:space="preserve"> </w:t>
       </w:r>
+      <w:hyperlink r:id="rId39">
+        <w:r>
+          <w:rPr>
+            <w:rStyle w:val="Hyperlink"/>
+          </w:rPr>
+          <w:t xml:space="preserve">Terminology</w:t>
+        </w:r>
+      </w:hyperlink>
+      <w:r>
+        <w:t xml:space="preserve">,</w:t>
+      </w:r>
+      <w:r>
+        <w:t xml:space="preserve"> </w:t>
+      </w:r>
       <w:hyperlink r:id="rId40">
         <w:r>
           <w:rPr>
             <w:rStyle w:val="Hyperlink"/>
           </w:rPr>
-          <w:t xml:space="preserve">Terminology</w:t>
+          <w:t xml:space="preserve">Tree space</w:t>
         </w:r>
       </w:hyperlink>
       <w:r>
@@ -697,20 +688,6 @@
         <w:t xml:space="preserve"> </w:t>
       </w:r>
       <w:hyperlink r:id="rId41">
-        <w:r>
-          <w:rPr>
-            <w:rStyle w:val="Hyperlink"/>
-          </w:rPr>
-          <w:t xml:space="preserve">Tree space</w:t>
-        </w:r>
-      </w:hyperlink>
-      <w:r>
-        <w:t xml:space="preserve">,</w:t>
-      </w:r>
-      <w:r>
-        <w:t xml:space="preserve"> </w:t>
-      </w:r>
-      <w:hyperlink r:id="rId42">
         <w:r>
           <w:rPr>
             <w:rStyle w:val="Hyperlink"/>
@@ -739,7 +716,7 @@
           <w:ilvl w:val="2"/>
         </w:numPr>
       </w:pPr>
-      <w:hyperlink r:id="rId43">
+      <w:hyperlink r:id="rId42">
         <w:r>
           <w:rPr>
             <w:rStyle w:val="Hyperlink"/>
@@ -756,7 +733,7 @@
           <w:ilvl w:val="2"/>
         </w:numPr>
       </w:pPr>
-      <w:hyperlink r:id="rId44">
+      <w:hyperlink r:id="rId43">
         <w:r>
           <w:rPr>
             <w:rStyle w:val="Hyperlink"/>
@@ -773,7 +750,7 @@
           <w:ilvl w:val="2"/>
         </w:numPr>
       </w:pPr>
-      <w:hyperlink r:id="rId45">
+      <w:hyperlink r:id="rId44">
         <w:r>
           <w:rPr>
             <w:rStyle w:val="Hyperlink"/>
@@ -790,7 +767,7 @@
           <w:ilvl w:val="2"/>
         </w:numPr>
       </w:pPr>
-      <w:hyperlink r:id="rId46">
+      <w:hyperlink r:id="rId45">
         <w:r>
           <w:rPr>
             <w:rStyle w:val="Hyperlink"/>
@@ -831,7 +808,7 @@
           <w:ilvl w:val="2"/>
         </w:numPr>
       </w:pPr>
-      <w:hyperlink r:id="rId47">
+      <w:hyperlink r:id="rId46">
         <w:r>
           <w:rPr>
             <w:rStyle w:val="Hyperlink"/>
@@ -851,7 +828,7 @@
           <w:ilvl w:val="2"/>
         </w:numPr>
       </w:pPr>
-      <w:hyperlink r:id="rId48">
+      <w:hyperlink r:id="rId47">
         <w:r>
           <w:rPr>
             <w:rStyle w:val="Hyperlink"/>
@@ -871,7 +848,7 @@
           <w:ilvl w:val="2"/>
         </w:numPr>
       </w:pPr>
-      <w:hyperlink r:id="rId49">
+      <w:hyperlink r:id="rId48">
         <w:r>
           <w:rPr>
             <w:rStyle w:val="Hyperlink"/>
@@ -891,7 +868,7 @@
           <w:ilvl w:val="2"/>
         </w:numPr>
       </w:pPr>
-      <w:hyperlink r:id="rId50">
+      <w:hyperlink r:id="rId49">
         <w:r>
           <w:rPr>
             <w:rStyle w:val="Hyperlink"/>
@@ -959,7 +936,7 @@
           <w:ilvl w:val="2"/>
         </w:numPr>
       </w:pPr>
-      <w:hyperlink r:id="rId51">
+      <w:hyperlink r:id="rId50">
         <w:r>
           <w:rPr>
             <w:rStyle w:val="Hyperlink"/>
@@ -979,7 +956,7 @@
           <w:ilvl w:val="2"/>
         </w:numPr>
       </w:pPr>
-      <w:hyperlink r:id="rId52">
+      <w:hyperlink r:id="rId51">
         <w:r>
           <w:rPr>
             <w:rStyle w:val="Hyperlink"/>
@@ -999,7 +976,7 @@
           <w:ilvl w:val="2"/>
         </w:numPr>
       </w:pPr>
-      <w:hyperlink r:id="rId53">
+      <w:hyperlink r:id="rId52">
         <w:r>
           <w:rPr>
             <w:rStyle w:val="Hyperlink"/>
@@ -1019,7 +996,7 @@
           <w:ilvl w:val="2"/>
         </w:numPr>
       </w:pPr>
-      <w:hyperlink r:id="rId54">
+      <w:hyperlink r:id="rId53">
         <w:r>
           <w:rPr>
             <w:rStyle w:val="Hyperlink"/>
@@ -1039,39 +1016,39 @@
           <w:ilvl w:val="2"/>
         </w:numPr>
       </w:pPr>
+      <w:hyperlink r:id="rId54">
+        <w:r>
+          <w:rPr>
+            <w:rStyle w:val="Hyperlink"/>
+          </w:rPr>
+          <w:t xml:space="preserve">Hahn &amp; Nakhleh 2016</w:t>
+        </w:r>
+      </w:hyperlink>
+      <w:r>
+        <w:t xml:space="preserve">: Irrational exuberance for resolved species</w:t>
+      </w:r>
+      <w:r>
+        <w:t xml:space="preserve"> </w:t>
+      </w:r>
+      <w:r>
+        <w:t xml:space="preserve">trees. Mind-blowing (to me) paper on why to understand trait evolution we may care about the gene trees, not the species tree.</w:t>
+      </w:r>
+    </w:p>
+    <w:p>
+      <w:pPr>
+        <w:pStyle w:val="Compact"/>
+        <w:numPr>
+          <w:numId w:val="1009"/>
+          <w:ilvl w:val="1"/>
+        </w:numPr>
+      </w:pPr>
+      <w:r>
+        <w:t xml:space="preserve">Class exercise:</w:t>
+      </w:r>
+      <w:r>
+        <w:t xml:space="preserve"> </w:t>
+      </w:r>
       <w:hyperlink r:id="rId55">
-        <w:r>
-          <w:rPr>
-            <w:rStyle w:val="Hyperlink"/>
-          </w:rPr>
-          <w:t xml:space="preserve">Hahn &amp; Nakhleh 2016</w:t>
-        </w:r>
-      </w:hyperlink>
-      <w:r>
-        <w:t xml:space="preserve">: Irrational exuberance for resolved species</w:t>
-      </w:r>
-      <w:r>
-        <w:t xml:space="preserve"> </w:t>
-      </w:r>
-      <w:r>
-        <w:t xml:space="preserve">trees. Mind-blowing (to me) paper on why to understand trait evolution we may care about the gene trees, not the species tree.</w:t>
-      </w:r>
-    </w:p>
-    <w:p>
-      <w:pPr>
-        <w:pStyle w:val="Compact"/>
-        <w:numPr>
-          <w:numId w:val="1009"/>
-          <w:ilvl w:val="1"/>
-        </w:numPr>
-      </w:pPr>
-      <w:r>
-        <w:t xml:space="preserve">Class exercise:</w:t>
-      </w:r>
-      <w:r>
-        <w:t xml:space="preserve"> </w:t>
-      </w:r>
-      <w:hyperlink r:id="rId56">
         <w:r>
           <w:rPr>
             <w:rStyle w:val="Hyperlink"/>
@@ -1136,7 +1113,7 @@
           <w:ilvl w:val="2"/>
         </w:numPr>
       </w:pPr>
-      <w:hyperlink r:id="rId57">
+      <w:hyperlink r:id="rId56">
         <w:r>
           <w:rPr>
             <w:rStyle w:val="Hyperlink"/>
@@ -1156,7 +1133,7 @@
           <w:ilvl w:val="2"/>
         </w:numPr>
       </w:pPr>
-      <w:hyperlink r:id="rId58">
+      <w:hyperlink r:id="rId57">
         <w:r>
           <w:rPr>
             <w:rStyle w:val="Hyperlink"/>
@@ -1176,7 +1153,7 @@
           <w:ilvl w:val="2"/>
         </w:numPr>
       </w:pPr>
-      <w:hyperlink r:id="rId59">
+      <w:hyperlink r:id="rId58">
         <w:r>
           <w:rPr>
             <w:rStyle w:val="Hyperlink"/>
@@ -1196,7 +1173,7 @@
           <w:ilvl w:val="2"/>
         </w:numPr>
       </w:pPr>
-      <w:hyperlink r:id="rId60">
+      <w:hyperlink r:id="rId59">
         <w:r>
           <w:rPr>
             <w:rStyle w:val="Hyperlink"/>
@@ -1216,7 +1193,7 @@
           <w:ilvl w:val="2"/>
         </w:numPr>
       </w:pPr>
-      <w:hyperlink r:id="rId61">
+      <w:hyperlink r:id="rId60">
         <w:r>
           <w:rPr>
             <w:rStyle w:val="Hyperlink"/>
@@ -1236,7 +1213,7 @@
           <w:ilvl w:val="2"/>
         </w:numPr>
       </w:pPr>
-      <w:hyperlink r:id="rId62">
+      <w:hyperlink r:id="rId61">
         <w:r>
           <w:rPr>
             <w:rStyle w:val="Hyperlink"/>
@@ -1265,7 +1242,7 @@
           <w:ilvl w:val="2"/>
         </w:numPr>
       </w:pPr>
-      <w:hyperlink r:id="rId63">
+      <w:hyperlink r:id="rId62">
         <w:r>
           <w:rPr>
             <w:rStyle w:val="Hyperlink"/>
@@ -1330,7 +1307,7 @@
       <w:r>
         <w:t xml:space="preserve"> </w:t>
       </w:r>
-      <w:hyperlink r:id="rId64">
+      <w:hyperlink r:id="rId63">
         <w:r>
           <w:rPr>
             <w:rStyle w:val="Hyperlink"/>
@@ -1359,7 +1336,7 @@
           <w:ilvl w:val="2"/>
         </w:numPr>
       </w:pPr>
-      <w:hyperlink r:id="rId65">
+      <w:hyperlink r:id="rId64">
         <w:r>
           <w:rPr>
             <w:rStyle w:val="Hyperlink"/>
@@ -1379,7 +1356,7 @@
           <w:ilvl w:val="2"/>
         </w:numPr>
       </w:pPr>
-      <w:hyperlink r:id="rId66">
+      <w:hyperlink r:id="rId65">
         <w:r>
           <w:rPr>
             <w:rStyle w:val="Hyperlink"/>
@@ -1399,33 +1376,33 @@
           <w:ilvl w:val="2"/>
         </w:numPr>
       </w:pPr>
+      <w:hyperlink r:id="rId66">
+        <w:r>
+          <w:rPr>
+            <w:rStyle w:val="Hyperlink"/>
+          </w:rPr>
+          <w:t xml:space="preserve">O’Meara, 2012</w:t>
+        </w:r>
+      </w:hyperlink>
+      <w:r>
+        <w:t xml:space="preserve">: Review of models</w:t>
+      </w:r>
+    </w:p>
+    <w:p>
+      <w:pPr>
+        <w:pStyle w:val="Compact"/>
+        <w:numPr>
+          <w:numId w:val="1014"/>
+          <w:ilvl w:val="1"/>
+        </w:numPr>
+      </w:pPr>
+      <w:r>
+        <w:t xml:space="preserve">Exercise (for Thurs):</w:t>
+      </w:r>
+      <w:r>
+        <w:t xml:space="preserve"> </w:t>
+      </w:r>
       <w:hyperlink r:id="rId67">
-        <w:r>
-          <w:rPr>
-            <w:rStyle w:val="Hyperlink"/>
-          </w:rPr>
-          <w:t xml:space="preserve">O’Meara, 2012</w:t>
-        </w:r>
-      </w:hyperlink>
-      <w:r>
-        <w:t xml:space="preserve">: Review of models</w:t>
-      </w:r>
-    </w:p>
-    <w:p>
-      <w:pPr>
-        <w:pStyle w:val="Compact"/>
-        <w:numPr>
-          <w:numId w:val="1014"/>
-          <w:ilvl w:val="1"/>
-        </w:numPr>
-      </w:pPr>
-      <w:r>
-        <w:t xml:space="preserve">Exercise (for Thurs):</w:t>
-      </w:r>
-      <w:r>
-        <w:t xml:space="preserve"> </w:t>
-      </w:r>
-      <w:hyperlink r:id="rId68">
         <w:r>
           <w:rPr>
             <w:rStyle w:val="Hyperlink"/>
@@ -1484,7 +1461,7 @@
       <w:r>
         <w:t xml:space="preserve"> </w:t>
       </w:r>
-      <w:hyperlink r:id="rId69">
+      <w:hyperlink r:id="rId68">
         <w:r>
           <w:rPr>
             <w:rStyle w:val="Hyperlink"/>
@@ -1513,7 +1490,7 @@
           <w:ilvl w:val="2"/>
         </w:numPr>
       </w:pPr>
-      <w:hyperlink r:id="rId70">
+      <w:hyperlink r:id="rId69">
         <w:r>
           <w:rPr>
             <w:rStyle w:val="Hyperlink"/>
@@ -1533,7 +1510,7 @@
           <w:ilvl w:val="2"/>
         </w:numPr>
       </w:pPr>
-      <w:hyperlink r:id="rId71">
+      <w:hyperlink r:id="rId70">
         <w:r>
           <w:rPr>
             <w:rStyle w:val="Hyperlink"/>
@@ -1553,7 +1530,7 @@
           <w:ilvl w:val="2"/>
         </w:numPr>
       </w:pPr>
-      <w:hyperlink r:id="rId67">
+      <w:hyperlink r:id="rId66">
         <w:r>
           <w:rPr>
             <w:rStyle w:val="Hyperlink"/>
@@ -1573,7 +1550,7 @@
           <w:ilvl w:val="2"/>
         </w:numPr>
       </w:pPr>
-      <w:hyperlink r:id="rId72">
+      <w:hyperlink r:id="rId71">
         <w:r>
           <w:rPr>
             <w:rStyle w:val="Hyperlink"/>
@@ -1596,7 +1573,7 @@
       <w:r>
         <w:t xml:space="preserve"> </w:t>
       </w:r>
-      <w:hyperlink r:id="rId73">
+      <w:hyperlink r:id="rId72">
         <w:r>
           <w:rPr>
             <w:rStyle w:val="Hyperlink"/>
@@ -1661,7 +1638,7 @@
           <w:ilvl w:val="2"/>
         </w:numPr>
       </w:pPr>
-      <w:hyperlink r:id="rId74">
+      <w:hyperlink r:id="rId73">
         <w:r>
           <w:rPr>
             <w:rStyle w:val="Hyperlink"/>
@@ -1681,7 +1658,7 @@
           <w:ilvl w:val="2"/>
         </w:numPr>
       </w:pPr>
-      <w:hyperlink r:id="rId75">
+      <w:hyperlink r:id="rId74">
         <w:r>
           <w:rPr>
             <w:rStyle w:val="Hyperlink"/>
@@ -1701,33 +1678,33 @@
           <w:ilvl w:val="2"/>
         </w:numPr>
       </w:pPr>
+      <w:hyperlink r:id="rId75">
+        <w:r>
+          <w:rPr>
+            <w:rStyle w:val="Hyperlink"/>
+          </w:rPr>
+          <w:t xml:space="preserve">Maddison &amp; FitzJohn, 2015</w:t>
+        </w:r>
+      </w:hyperlink>
+      <w:r>
+        <w:t xml:space="preserve">: A big problem with correlation (and other issues)</w:t>
+      </w:r>
+    </w:p>
+    <w:p>
+      <w:pPr>
+        <w:pStyle w:val="Compact"/>
+        <w:numPr>
+          <w:numId w:val="1019"/>
+          <w:ilvl w:val="1"/>
+        </w:numPr>
+      </w:pPr>
+      <w:r>
+        <w:t xml:space="preserve">Exercise (for Thurs):</w:t>
+      </w:r>
+      <w:r>
+        <w:t xml:space="preserve"> </w:t>
+      </w:r>
       <w:hyperlink r:id="rId76">
-        <w:r>
-          <w:rPr>
-            <w:rStyle w:val="Hyperlink"/>
-          </w:rPr>
-          <w:t xml:space="preserve">Maddison &amp; FitzJohn, 2015</w:t>
-        </w:r>
-      </w:hyperlink>
-      <w:r>
-        <w:t xml:space="preserve">: A big problem with correlation (and other issues)</w:t>
-      </w:r>
-    </w:p>
-    <w:p>
-      <w:pPr>
-        <w:pStyle w:val="Compact"/>
-        <w:numPr>
-          <w:numId w:val="1019"/>
-          <w:ilvl w:val="1"/>
-        </w:numPr>
-      </w:pPr>
-      <w:r>
-        <w:t xml:space="preserve">Exercise (for Thurs):</w:t>
-      </w:r>
-      <w:r>
-        <w:t xml:space="preserve"> </w:t>
-      </w:r>
-      <w:hyperlink r:id="rId77">
         <w:r>
           <w:rPr>
             <w:rStyle w:val="Hyperlink"/>
@@ -1780,7 +1757,7 @@
           <w:ilvl w:val="2"/>
         </w:numPr>
       </w:pPr>
-      <w:hyperlink r:id="rId78">
+      <w:hyperlink r:id="rId77">
         <w:r>
           <w:rPr>
             <w:rStyle w:val="Hyperlink"/>
@@ -1797,7 +1774,7 @@
           <w:ilvl w:val="2"/>
         </w:numPr>
       </w:pPr>
-      <w:hyperlink r:id="rId79">
+      <w:hyperlink r:id="rId78">
         <w:r>
           <w:rPr>
             <w:rStyle w:val="Hyperlink"/>
@@ -1862,7 +1839,7 @@
           <w:ilvl w:val="2"/>
         </w:numPr>
       </w:pPr>
-      <w:hyperlink r:id="rId80">
+      <w:hyperlink r:id="rId79">
         <w:r>
           <w:rPr>
             <w:rStyle w:val="Hyperlink"/>
@@ -1882,7 +1859,7 @@
           <w:ilvl w:val="2"/>
         </w:numPr>
       </w:pPr>
-      <w:hyperlink r:id="rId81">
+      <w:hyperlink r:id="rId80">
         <w:r>
           <w:rPr>
             <w:rStyle w:val="Hyperlink"/>
@@ -1902,7 +1879,7 @@
           <w:ilvl w:val="2"/>
         </w:numPr>
       </w:pPr>
-      <w:hyperlink r:id="rId76">
+      <w:hyperlink r:id="rId75">
         <w:r>
           <w:rPr>
             <w:rStyle w:val="Hyperlink"/>
@@ -1922,33 +1899,33 @@
           <w:ilvl w:val="2"/>
         </w:numPr>
       </w:pPr>
+      <w:hyperlink r:id="rId81">
+        <w:r>
+          <w:rPr>
+            <w:rStyle w:val="Hyperlink"/>
+          </w:rPr>
+          <w:t xml:space="preserve">Beaulieu &amp; O’Meara, 2016</w:t>
+        </w:r>
+      </w:hyperlink>
+      <w:r>
+        <w:t xml:space="preserve">: A hidden state version of the BiSSE model.</w:t>
+      </w:r>
+    </w:p>
+    <w:p>
+      <w:pPr>
+        <w:pStyle w:val="Compact"/>
+        <w:numPr>
+          <w:numId w:val="1023"/>
+          <w:ilvl w:val="1"/>
+        </w:numPr>
+      </w:pPr>
+      <w:r>
+        <w:t xml:space="preserve">Exercise:</w:t>
+      </w:r>
+      <w:r>
+        <w:t xml:space="preserve"> </w:t>
+      </w:r>
       <w:hyperlink r:id="rId82">
-        <w:r>
-          <w:rPr>
-            <w:rStyle w:val="Hyperlink"/>
-          </w:rPr>
-          <w:t xml:space="preserve">Beaulieu &amp; O’Meara, 2016</w:t>
-        </w:r>
-      </w:hyperlink>
-      <w:r>
-        <w:t xml:space="preserve">: A hidden state version of the BiSSE model.</w:t>
-      </w:r>
-    </w:p>
-    <w:p>
-      <w:pPr>
-        <w:pStyle w:val="Compact"/>
-        <w:numPr>
-          <w:numId w:val="1023"/>
-          <w:ilvl w:val="1"/>
-        </w:numPr>
-      </w:pPr>
-      <w:r>
-        <w:t xml:space="preserve">Exercise:</w:t>
-      </w:r>
-      <w:r>
-        <w:t xml:space="preserve"> </w:t>
-      </w:r>
-      <w:hyperlink r:id="rId83">
         <w:r>
           <w:rPr>
             <w:rStyle w:val="Hyperlink"/>
@@ -2126,7 +2103,7 @@
       <w:r>
         <w:t xml:space="preserve"> </w:t>
       </w:r>
-      <w:hyperlink r:id="rId84">
+      <w:hyperlink r:id="rId83">
         <w:r>
           <w:rPr>
             <w:rStyle w:val="Hyperlink"/>
@@ -2162,7 +2139,7 @@
       <w:r>
         <w:t xml:space="preserve"> </w:t>
       </w:r>
-      <w:hyperlink r:id="rId85">
+      <w:hyperlink r:id="rId84">
         <w:r>
           <w:rPr>
             <w:rStyle w:val="Hyperlink"/>

</xml_diff>

<commit_message>
updating exercise links in syllabus
</commit_message>
<xml_diff>
--- a/syllabus.docx
+++ b/syllabus.docx
@@ -53,7 +53,7 @@
         <w:pStyle w:val="BodyText"/>
       </w:pPr>
       <w:r>
-        <w:t xml:space="preserve">Syllabus version: 04:41 PM, 09 January, 2019</w:t>
+        <w:t xml:space="preserve">Syllabus version: 04:44 PM, 09 January, 2019</w:t>
       </w:r>
     </w:p>
     <w:p>
@@ -433,7 +433,7 @@
         </w:r>
       </w:hyperlink>
       <w:r>
-        <w:t xml:space="preserve">; the meeting id is</w:t>
+        <w:t xml:space="preserve">); the meeting id is</w:t>
       </w:r>
       <w:r>
         <w:t xml:space="preserve"> </w:t>

</xml_diff>

<commit_message>
updated for 2020 again
</commit_message>
<xml_diff>
--- a/syllabus.docx
+++ b/syllabus.docx
@@ -53,7 +53,7 @@
         <w:pStyle w:val="BodyText"/>
       </w:pPr>
       <w:r>
-        <w:t xml:space="preserve">Syllabus version: 01:55 PM, 08 January, 2020</w:t>
+        <w:t xml:space="preserve">Syllabus version: 01:01 AM, 09 January, 2020</w:t>
       </w:r>
     </w:p>
     <w:p>
@@ -173,7 +173,7 @@
         <w:t xml:space="preserve"> </w:t>
       </w:r>
       <w:r>
-        <w:t xml:space="preserve">to do all this.</w:t>
+        <w:t xml:space="preserve">to do all this. You will also learn some best practices – these will be annoying at first, but worth it overall.</w:t>
       </w:r>
     </w:p>
     <w:p>

</xml_diff>

<commit_message>
update with new slack URL
</commit_message>
<xml_diff>
--- a/syllabus.docx
+++ b/syllabus.docx
@@ -53,7 +53,7 @@
         <w:pStyle w:val="BodyText"/>
       </w:pPr>
       <w:r>
-        <w:t xml:space="preserve">Syllabus version: 01:19 AM, 09 January, 2020</w:t>
+        <w:t xml:space="preserve">Syllabus version: 12:39 PM, 09 January, 2020</w:t>
       </w:r>
     </w:p>
     <w:p>
@@ -381,24 +381,18 @@
         <w:pStyle w:val="FirstParagraph"/>
       </w:pPr>
       <w:r>
-        <w:t xml:space="preserve">The class discussion board is public on Slack; you will need the</w:t>
-      </w:r>
-      <w:r>
-        <w:t xml:space="preserve"> </w:t>
+        <w:t xml:space="preserve">The class discussion board is public on Slack; you will need the [Slack invite code]</w:t>
       </w:r>
       <w:hyperlink r:id="rId33">
         <w:r>
           <w:rPr>
             <w:rStyle w:val="Hyperlink"/>
           </w:rPr>
-          <w:t xml:space="preserve">Slack invite code</w:t>
-        </w:r>
-      </w:hyperlink>
-      <w:r>
-        <w:t xml:space="preserve"> </w:t>
-      </w:r>
-      <w:r>
-        <w:t xml:space="preserve">to join.</w:t>
+          <w:t xml:space="preserve">https://join.slack.com/t/phylometh/shared_invite/enQtOTAwMDQwMTMyODMyLTM2N2I1YmRjNzhkM2ZhYWVhMzlhMjU1YzExZTQ2MGRlYTQyMzA3YzBjYWQyYzhmNGMxYzgzOTJhZTAwYTA2NzI</w:t>
+        </w:r>
+      </w:hyperlink>
+      <w:r>
+        <w:t xml:space="preserve">) to join.</w:t>
       </w:r>
     </w:p>
     <w:p>

</xml_diff>

<commit_message>
updated with revbayes links
</commit_message>
<xml_diff>
--- a/syllabus.docx
+++ b/syllabus.docx
@@ -53,7 +53,7 @@
         <w:pStyle w:val="BodyText"/>
       </w:pPr>
       <w:r>
-        <w:t xml:space="preserve">Syllabus version: 09:59 PM, 20 January, 2020</w:t>
+        <w:t xml:space="preserve">Syllabus version: 04:17 PM, 03 February, 2020</w:t>
       </w:r>
     </w:p>
     <w:p>
@@ -1196,7 +1196,7 @@
           <w:numId w:val="1013"/>
         </w:numPr>
       </w:pPr>
-      <w:hyperlink r:id="rId64">
+      <w:hyperlink r:id="rId49">
         <w:r>
           <w:rPr>
             <w:rStyle w:val="Hyperlink"/>
@@ -1257,14 +1257,82 @@
       <w:r>
         <w:t xml:space="preserve"> </w:t>
       </w:r>
+      <w:hyperlink r:id="rId64">
+        <w:r>
+          <w:rPr>
+            <w:rStyle w:val="Hyperlink"/>
+          </w:rPr>
+          <w:t xml:space="preserve">PhyloMeth discrete characters</w:t>
+        </w:r>
+      </w:hyperlink>
+    </w:p>
+    <w:p>
+      <w:pPr>
+        <w:numPr>
+          <w:ilvl w:val="1"/>
+          <w:numId w:val="1014"/>
+        </w:numPr>
+      </w:pPr>
+      <w:r>
+        <w:t xml:space="preserve">Reading (all three for Tues)</w:t>
+      </w:r>
+    </w:p>
+    <w:p>
+      <w:pPr>
+        <w:numPr>
+          <w:ilvl w:val="2"/>
+          <w:numId w:val="1015"/>
+        </w:numPr>
+      </w:pPr>
       <w:hyperlink r:id="rId65">
         <w:r>
           <w:rPr>
             <w:rStyle w:val="Hyperlink"/>
           </w:rPr>
-          <w:t xml:space="preserve">PhyloMeth discrete characters</w:t>
-        </w:r>
-      </w:hyperlink>
+          <w:t xml:space="preserve">Pagel, 1999</w:t>
+        </w:r>
+      </w:hyperlink>
+      <w:r>
+        <w:t xml:space="preserve">: Ancestral state reconstruction</w:t>
+      </w:r>
+    </w:p>
+    <w:p>
+      <w:pPr>
+        <w:numPr>
+          <w:ilvl w:val="2"/>
+          <w:numId w:val="1015"/>
+        </w:numPr>
+      </w:pPr>
+      <w:hyperlink r:id="rId66">
+        <w:r>
+          <w:rPr>
+            <w:rStyle w:val="Hyperlink"/>
+          </w:rPr>
+          <w:t xml:space="preserve">Lewis, 2001</w:t>
+        </w:r>
+      </w:hyperlink>
+      <w:r>
+        <w:t xml:space="preserve">: MKV model</w:t>
+      </w:r>
+    </w:p>
+    <w:p>
+      <w:pPr>
+        <w:numPr>
+          <w:ilvl w:val="2"/>
+          <w:numId w:val="1015"/>
+        </w:numPr>
+      </w:pPr>
+      <w:hyperlink r:id="rId67">
+        <w:r>
+          <w:rPr>
+            <w:rStyle w:val="Hyperlink"/>
+          </w:rPr>
+          <w:t xml:space="preserve">O’Meara, 2012</w:t>
+        </w:r>
+      </w:hyperlink>
+      <w:r>
+        <w:t xml:space="preserve">: Review of models</w:t>
+      </w:r>
     </w:p>
     <w:p>
       <w:pPr>
@@ -1274,80 +1342,12 @@
         </w:numPr>
       </w:pPr>
       <w:r>
-        <w:t xml:space="preserve">Reading (all three for Tues)</w:t>
-      </w:r>
-    </w:p>
-    <w:p>
-      <w:pPr>
-        <w:numPr>
-          <w:ilvl w:val="2"/>
-          <w:numId w:val="1015"/>
-        </w:numPr>
-      </w:pPr>
-      <w:hyperlink r:id="rId66">
-        <w:r>
-          <w:rPr>
-            <w:rStyle w:val="Hyperlink"/>
-          </w:rPr>
-          <w:t xml:space="preserve">Pagel, 1999</w:t>
-        </w:r>
-      </w:hyperlink>
-      <w:r>
-        <w:t xml:space="preserve">: Ancestral state reconstruction</w:t>
-      </w:r>
-    </w:p>
-    <w:p>
-      <w:pPr>
-        <w:numPr>
-          <w:ilvl w:val="2"/>
-          <w:numId w:val="1015"/>
-        </w:numPr>
-      </w:pPr>
-      <w:hyperlink r:id="rId67">
-        <w:r>
-          <w:rPr>
-            <w:rStyle w:val="Hyperlink"/>
-          </w:rPr>
-          <w:t xml:space="preserve">Lewis, 2001</w:t>
-        </w:r>
-      </w:hyperlink>
-      <w:r>
-        <w:t xml:space="preserve">: MKV model</w:t>
-      </w:r>
-    </w:p>
-    <w:p>
-      <w:pPr>
-        <w:numPr>
-          <w:ilvl w:val="2"/>
-          <w:numId w:val="1015"/>
-        </w:numPr>
-      </w:pPr>
+        <w:t xml:space="preserve">Exercise (for Thurs):</w:t>
+      </w:r>
+      <w:r>
+        <w:t xml:space="preserve"> </w:t>
+      </w:r>
       <w:hyperlink r:id="rId68">
-        <w:r>
-          <w:rPr>
-            <w:rStyle w:val="Hyperlink"/>
-          </w:rPr>
-          <w:t xml:space="preserve">O’Meara, 2012</w:t>
-        </w:r>
-      </w:hyperlink>
-      <w:r>
-        <w:t xml:space="preserve">: Review of models</w:t>
-      </w:r>
-    </w:p>
-    <w:p>
-      <w:pPr>
-        <w:numPr>
-          <w:ilvl w:val="1"/>
-          <w:numId w:val="1014"/>
-        </w:numPr>
-      </w:pPr>
-      <w:r>
-        <w:t xml:space="preserve">Exercise (for Thurs):</w:t>
-      </w:r>
-      <w:r>
-        <w:t xml:space="preserve"> </w:t>
-      </w:r>
-      <w:hyperlink r:id="rId69">
         <w:r>
           <w:rPr>
             <w:rStyle w:val="Hyperlink"/>
@@ -1402,24 +1402,43 @@
       <w:r>
         <w:t xml:space="preserve"> </w:t>
       </w:r>
+      <w:hyperlink r:id="rId69">
+        <w:r>
+          <w:rPr>
+            <w:rStyle w:val="Hyperlink"/>
+          </w:rPr>
+          <w:t xml:space="preserve">OU, BM, etc</w:t>
+        </w:r>
+      </w:hyperlink>
+    </w:p>
+    <w:p>
+      <w:pPr>
+        <w:numPr>
+          <w:ilvl w:val="1"/>
+          <w:numId w:val="1016"/>
+        </w:numPr>
+      </w:pPr>
+      <w:r>
+        <w:t xml:space="preserve">Reading:</w:t>
+      </w:r>
+    </w:p>
+    <w:p>
+      <w:pPr>
+        <w:numPr>
+          <w:ilvl w:val="2"/>
+          <w:numId w:val="1017"/>
+        </w:numPr>
+      </w:pPr>
       <w:hyperlink r:id="rId70">
         <w:r>
           <w:rPr>
             <w:rStyle w:val="Hyperlink"/>
           </w:rPr>
-          <w:t xml:space="preserve">OU, BM, etc</w:t>
-        </w:r>
-      </w:hyperlink>
-    </w:p>
-    <w:p>
-      <w:pPr>
-        <w:numPr>
-          <w:ilvl w:val="1"/>
-          <w:numId w:val="1016"/>
-        </w:numPr>
-      </w:pPr>
-      <w:r>
-        <w:t xml:space="preserve">Reading:</w:t>
+          <w:t xml:space="preserve">Hansen and Martins, 2006</w:t>
+        </w:r>
+      </w:hyperlink>
+      <w:r>
+        <w:t xml:space="preserve">: Linking micro and macroevolutionary models. TL;DR: Table 1 shows that many microevolutionary models reduce to Brownian motion.</w:t>
       </w:r>
     </w:p>
     <w:p>
@@ -1434,11 +1453,11 @@
           <w:rPr>
             <w:rStyle w:val="Hyperlink"/>
           </w:rPr>
-          <w:t xml:space="preserve">Hansen and Martins, 2006</w:t>
-        </w:r>
-      </w:hyperlink>
-      <w:r>
-        <w:t xml:space="preserve">: Linking micro and macroevolutionary models. TL;DR: Table 1 shows that many microevolutionary models reduce to Brownian motion.</w:t>
+          <w:t xml:space="preserve">Felsenstein 1988</w:t>
+        </w:r>
+      </w:hyperlink>
+      <w:r>
+        <w:t xml:space="preserve">: Biology behind the model.</w:t>
       </w:r>
     </w:p>
     <w:p>
@@ -1448,45 +1467,26 @@
           <w:numId w:val="1017"/>
         </w:numPr>
       </w:pPr>
+      <w:hyperlink r:id="rId67">
+        <w:r>
+          <w:rPr>
+            <w:rStyle w:val="Hyperlink"/>
+          </w:rPr>
+          <w:t xml:space="preserve">O’Meara, 2012</w:t>
+        </w:r>
+      </w:hyperlink>
+      <w:r>
+        <w:t xml:space="preserve">: Not nearly as important as the ones above, but an intro to models that shows how I think.</w:t>
+      </w:r>
+    </w:p>
+    <w:p>
+      <w:pPr>
+        <w:numPr>
+          <w:ilvl w:val="2"/>
+          <w:numId w:val="1017"/>
+        </w:numPr>
+      </w:pPr>
       <w:hyperlink r:id="rId72">
-        <w:r>
-          <w:rPr>
-            <w:rStyle w:val="Hyperlink"/>
-          </w:rPr>
-          <w:t xml:space="preserve">Felsenstein 1988</w:t>
-        </w:r>
-      </w:hyperlink>
-      <w:r>
-        <w:t xml:space="preserve">: Biology behind the model.</w:t>
-      </w:r>
-    </w:p>
-    <w:p>
-      <w:pPr>
-        <w:numPr>
-          <w:ilvl w:val="2"/>
-          <w:numId w:val="1017"/>
-        </w:numPr>
-      </w:pPr>
-      <w:hyperlink r:id="rId68">
-        <w:r>
-          <w:rPr>
-            <w:rStyle w:val="Hyperlink"/>
-          </w:rPr>
-          <w:t xml:space="preserve">O’Meara, 2012</w:t>
-        </w:r>
-      </w:hyperlink>
-      <w:r>
-        <w:t xml:space="preserve">: Not nearly as important as the ones above, but an intro to models that shows how I think.</w:t>
-      </w:r>
-    </w:p>
-    <w:p>
-      <w:pPr>
-        <w:numPr>
-          <w:ilvl w:val="2"/>
-          <w:numId w:val="1017"/>
-        </w:numPr>
-      </w:pPr>
-      <w:hyperlink r:id="rId73">
         <w:r>
           <w:rPr>
             <w:rStyle w:val="Hyperlink"/>
@@ -1508,7 +1508,7 @@
       <w:r>
         <w:t xml:space="preserve"> </w:t>
       </w:r>
-      <w:hyperlink r:id="rId74">
+      <w:hyperlink r:id="rId73">
         <w:r>
           <w:rPr>
             <w:rStyle w:val="Hyperlink"/>
@@ -1568,16 +1568,35 @@
           <w:numId w:val="1020"/>
         </w:numPr>
       </w:pPr>
+      <w:hyperlink r:id="rId74">
+        <w:r>
+          <w:rPr>
+            <w:rStyle w:val="Hyperlink"/>
+          </w:rPr>
+          <w:t xml:space="preserve">Felsenstein, 1985</w:t>
+        </w:r>
+      </w:hyperlink>
+      <w:r>
+        <w:t xml:space="preserve">: Independent contrasts</w:t>
+      </w:r>
+    </w:p>
+    <w:p>
+      <w:pPr>
+        <w:numPr>
+          <w:ilvl w:val="2"/>
+          <w:numId w:val="1020"/>
+        </w:numPr>
+      </w:pPr>
       <w:hyperlink r:id="rId75">
         <w:r>
           <w:rPr>
             <w:rStyle w:val="Hyperlink"/>
           </w:rPr>
-          <w:t xml:space="preserve">Felsenstein, 1985</w:t>
-        </w:r>
-      </w:hyperlink>
-      <w:r>
-        <w:t xml:space="preserve">: Independent contrasts</w:t>
+          <w:t xml:space="preserve">Pagel, 1994</w:t>
+        </w:r>
+      </w:hyperlink>
+      <w:r>
+        <w:t xml:space="preserve">: Pagel 94 correlation</w:t>
       </w:r>
     </w:p>
     <w:p>
@@ -1592,46 +1611,27 @@
           <w:rPr>
             <w:rStyle w:val="Hyperlink"/>
           </w:rPr>
-          <w:t xml:space="preserve">Pagel, 1994</w:t>
-        </w:r>
-      </w:hyperlink>
-      <w:r>
-        <w:t xml:space="preserve">: Pagel 94 correlation</w:t>
-      </w:r>
-    </w:p>
-    <w:p>
-      <w:pPr>
-        <w:numPr>
-          <w:ilvl w:val="2"/>
-          <w:numId w:val="1020"/>
-        </w:numPr>
-      </w:pPr>
+          <w:t xml:space="preserve">Maddison &amp; FitzJohn, 2015</w:t>
+        </w:r>
+      </w:hyperlink>
+      <w:r>
+        <w:t xml:space="preserve">: A big problem with correlation (and other issues)</w:t>
+      </w:r>
+    </w:p>
+    <w:p>
+      <w:pPr>
+        <w:numPr>
+          <w:ilvl w:val="1"/>
+          <w:numId w:val="1019"/>
+        </w:numPr>
+      </w:pPr>
+      <w:r>
+        <w:t xml:space="preserve">Exercise (for Thurs):</w:t>
+      </w:r>
+      <w:r>
+        <w:t xml:space="preserve"> </w:t>
+      </w:r>
       <w:hyperlink r:id="rId77">
-        <w:r>
-          <w:rPr>
-            <w:rStyle w:val="Hyperlink"/>
-          </w:rPr>
-          <w:t xml:space="preserve">Maddison &amp; FitzJohn, 2015</w:t>
-        </w:r>
-      </w:hyperlink>
-      <w:r>
-        <w:t xml:space="preserve">: A big problem with correlation (and other issues)</w:t>
-      </w:r>
-    </w:p>
-    <w:p>
-      <w:pPr>
-        <w:numPr>
-          <w:ilvl w:val="1"/>
-          <w:numId w:val="1019"/>
-        </w:numPr>
-      </w:pPr>
-      <w:r>
-        <w:t xml:space="preserve">Exercise (for Thurs):</w:t>
-      </w:r>
-      <w:r>
-        <w:t xml:space="preserve"> </w:t>
-      </w:r>
-      <w:hyperlink r:id="rId78">
         <w:r>
           <w:rPr>
             <w:rStyle w:val="Hyperlink"/>
@@ -1680,23 +1680,23 @@
           <w:numId w:val="1022"/>
         </w:numPr>
       </w:pPr>
+      <w:hyperlink r:id="rId78">
+        <w:r>
+          <w:rPr>
+            <w:rStyle w:val="Hyperlink"/>
+          </w:rPr>
+          <w:t xml:space="preserve">Ronquist and Sanmartin, 2011</w:t>
+        </w:r>
+      </w:hyperlink>
+    </w:p>
+    <w:p>
+      <w:pPr>
+        <w:numPr>
+          <w:ilvl w:val="2"/>
+          <w:numId w:val="1022"/>
+        </w:numPr>
+      </w:pPr>
       <w:hyperlink r:id="rId79">
-        <w:r>
-          <w:rPr>
-            <w:rStyle w:val="Hyperlink"/>
-          </w:rPr>
-          <w:t xml:space="preserve">Ronquist and Sanmartin, 2011</w:t>
-        </w:r>
-      </w:hyperlink>
-    </w:p>
-    <w:p>
-      <w:pPr>
-        <w:numPr>
-          <w:ilvl w:val="2"/>
-          <w:numId w:val="1022"/>
-        </w:numPr>
-      </w:pPr>
-      <w:hyperlink r:id="rId80">
         <w:r>
           <w:rPr>
             <w:rStyle w:val="Hyperlink"/>
@@ -1756,16 +1756,35 @@
           <w:numId w:val="1024"/>
         </w:numPr>
       </w:pPr>
+      <w:hyperlink r:id="rId80">
+        <w:r>
+          <w:rPr>
+            <w:rStyle w:val="Hyperlink"/>
+          </w:rPr>
+          <w:t xml:space="preserve">Magallon and Sanderson, 2001</w:t>
+        </w:r>
+      </w:hyperlink>
+      <w:r>
+        <w:t xml:space="preserve">: As an empirical paper of ages, later work has improved on this, but it has extremely clear explanations of the math behind these methods.</w:t>
+      </w:r>
+    </w:p>
+    <w:p>
+      <w:pPr>
+        <w:numPr>
+          <w:ilvl w:val="2"/>
+          <w:numId w:val="1024"/>
+        </w:numPr>
+      </w:pPr>
       <w:hyperlink r:id="rId81">
         <w:r>
           <w:rPr>
             <w:rStyle w:val="Hyperlink"/>
           </w:rPr>
-          <w:t xml:space="preserve">Magallon and Sanderson, 2001</w:t>
-        </w:r>
-      </w:hyperlink>
-      <w:r>
-        <w:t xml:space="preserve">: As an empirical paper of ages, later work has improved on this, but it has extremely clear explanations of the math behind these methods.</w:t>
+          <w:t xml:space="preserve">Maddison, FitzJohn, and Otto, 2007</w:t>
+        </w:r>
+      </w:hyperlink>
+      <w:r>
+        <w:t xml:space="preserve">: The BiSSE paper. Download it as a PDF: the equations do not render in the HTML.</w:t>
       </w:r>
     </w:p>
     <w:p>
@@ -1775,70 +1794,51 @@
           <w:numId w:val="1024"/>
         </w:numPr>
       </w:pPr>
+      <w:hyperlink r:id="rId76">
+        <w:r>
+          <w:rPr>
+            <w:rStyle w:val="Hyperlink"/>
+          </w:rPr>
+          <w:t xml:space="preserve">Maddison &amp; FitzJohn, 2015</w:t>
+        </w:r>
+      </w:hyperlink>
+      <w:r>
+        <w:t xml:space="preserve">: Already read it, but reread for this week.</w:t>
+      </w:r>
+    </w:p>
+    <w:p>
+      <w:pPr>
+        <w:numPr>
+          <w:ilvl w:val="2"/>
+          <w:numId w:val="1024"/>
+        </w:numPr>
+      </w:pPr>
       <w:hyperlink r:id="rId82">
         <w:r>
           <w:rPr>
             <w:rStyle w:val="Hyperlink"/>
           </w:rPr>
-          <w:t xml:space="preserve">Maddison, FitzJohn, and Otto, 2007</w:t>
-        </w:r>
-      </w:hyperlink>
-      <w:r>
-        <w:t xml:space="preserve">: The BiSSE paper. Download it as a PDF: the equations do not render in the HTML.</w:t>
-      </w:r>
-    </w:p>
-    <w:p>
-      <w:pPr>
-        <w:numPr>
-          <w:ilvl w:val="2"/>
-          <w:numId w:val="1024"/>
-        </w:numPr>
-      </w:pPr>
-      <w:hyperlink r:id="rId77">
-        <w:r>
-          <w:rPr>
-            <w:rStyle w:val="Hyperlink"/>
-          </w:rPr>
-          <w:t xml:space="preserve">Maddison &amp; FitzJohn, 2015</w:t>
-        </w:r>
-      </w:hyperlink>
-      <w:r>
-        <w:t xml:space="preserve">: Already read it, but reread for this week.</w:t>
-      </w:r>
-    </w:p>
-    <w:p>
-      <w:pPr>
-        <w:numPr>
-          <w:ilvl w:val="2"/>
-          <w:numId w:val="1024"/>
-        </w:numPr>
-      </w:pPr>
+          <w:t xml:space="preserve">Beaulieu &amp; O’Meara, 2016</w:t>
+        </w:r>
+      </w:hyperlink>
+      <w:r>
+        <w:t xml:space="preserve">: A hidden state version of the BiSSE model.</w:t>
+      </w:r>
+    </w:p>
+    <w:p>
+      <w:pPr>
+        <w:numPr>
+          <w:ilvl w:val="1"/>
+          <w:numId w:val="1023"/>
+        </w:numPr>
+      </w:pPr>
+      <w:r>
+        <w:t xml:space="preserve">Exercise:</w:t>
+      </w:r>
+      <w:r>
+        <w:t xml:space="preserve"> </w:t>
+      </w:r>
       <w:hyperlink r:id="rId83">
-        <w:r>
-          <w:rPr>
-            <w:rStyle w:val="Hyperlink"/>
-          </w:rPr>
-          <w:t xml:space="preserve">Beaulieu &amp; O’Meara, 2016</w:t>
-        </w:r>
-      </w:hyperlink>
-      <w:r>
-        <w:t xml:space="preserve">: A hidden state version of the BiSSE model.</w:t>
-      </w:r>
-    </w:p>
-    <w:p>
-      <w:pPr>
-        <w:numPr>
-          <w:ilvl w:val="1"/>
-          <w:numId w:val="1023"/>
-        </w:numPr>
-      </w:pPr>
-      <w:r>
-        <w:t xml:space="preserve">Exercise:</w:t>
-      </w:r>
-      <w:r>
-        <w:t xml:space="preserve"> </w:t>
-      </w:r>
-      <w:hyperlink r:id="rId84">
         <w:r>
           <w:rPr>
             <w:rStyle w:val="Hyperlink"/>
@@ -1992,7 +1992,7 @@
       <w:r>
         <w:t xml:space="preserve"> </w:t>
       </w:r>
-      <w:hyperlink r:id="rId85">
+      <w:hyperlink r:id="rId84">
         <w:r>
           <w:rPr>
             <w:rStyle w:val="Hyperlink"/>

</xml_diff>